<commit_message>
Up to week 10 and project
</commit_message>
<xml_diff>
--- a/Project/DS-630 Project Proposal.docx
+++ b/Project/DS-630 Project Proposal.docx
@@ -150,16 +150,7 @@
           <w:bCs/>
           <w:lang w:val="en-US"/>
         </w:rPr>
-        <w:t xml:space="preserve">Prepared </w:t>
-      </w:r>
-      <w:r>
-        <w:rPr>
-          <w:rFonts w:ascii="Verdana" w:hAnsi="Verdana"/>
-          <w:b/>
-          <w:bCs/>
-          <w:lang w:val="en-US"/>
-        </w:rPr>
-        <w:t>On: Oct 1</w:t>
+        <w:t>Prepared On: Oct 1</w:t>
       </w:r>
       <w:r>
         <w:rPr>
@@ -224,14 +215,7 @@
           <w:rFonts w:ascii="Verdana" w:hAnsi="Verdana"/>
           <w:lang w:val="en-US"/>
         </w:rPr>
-        <w:t>Heart Attack</w:t>
-      </w:r>
-      <w:r>
-        <w:rPr>
-          <w:rFonts w:ascii="Verdana" w:hAnsi="Verdana"/>
-          <w:lang w:val="en-US"/>
-        </w:rPr>
-        <w:t xml:space="preserve"> Prediction</w:t>
+        <w:t>Heart Attack Prediction</w:t>
       </w:r>
     </w:p>
     <w:p>
@@ -289,7 +273,71 @@
           <w:rFonts w:ascii="Verdana" w:hAnsi="Verdana"/>
           <w:lang w:val="en-US"/>
         </w:rPr>
-        <w:t>Data features are Age, Sex, CP, TRTBPS, Chole, FPS, RestECG, ThalaCHH, EXNG, OldPeak, SLP, CAA, Thall, and Output.</w:t>
+        <w:t xml:space="preserve">Data features are Age, Sex, CP, TRTBPS, Chole, FPS, </w:t>
+      </w:r>
+      <w:proofErr w:type="spellStart"/>
+      <w:r>
+        <w:rPr>
+          <w:rFonts w:ascii="Verdana" w:hAnsi="Verdana"/>
+          <w:lang w:val="en-US"/>
+        </w:rPr>
+        <w:t>RestECG</w:t>
+      </w:r>
+      <w:proofErr w:type="spellEnd"/>
+      <w:r>
+        <w:rPr>
+          <w:rFonts w:ascii="Verdana" w:hAnsi="Verdana"/>
+          <w:lang w:val="en-US"/>
+        </w:rPr>
+        <w:t xml:space="preserve">, </w:t>
+      </w:r>
+      <w:proofErr w:type="spellStart"/>
+      <w:r>
+        <w:rPr>
+          <w:rFonts w:ascii="Verdana" w:hAnsi="Verdana"/>
+          <w:lang w:val="en-US"/>
+        </w:rPr>
+        <w:t>ThalaCHH</w:t>
+      </w:r>
+      <w:proofErr w:type="spellEnd"/>
+      <w:r>
+        <w:rPr>
+          <w:rFonts w:ascii="Verdana" w:hAnsi="Verdana"/>
+          <w:lang w:val="en-US"/>
+        </w:rPr>
+        <w:t xml:space="preserve">, EXNG, </w:t>
+      </w:r>
+      <w:proofErr w:type="spellStart"/>
+      <w:r>
+        <w:rPr>
+          <w:rFonts w:ascii="Verdana" w:hAnsi="Verdana"/>
+          <w:lang w:val="en-US"/>
+        </w:rPr>
+        <w:t>OldPeak</w:t>
+      </w:r>
+      <w:proofErr w:type="spellEnd"/>
+      <w:r>
+        <w:rPr>
+          <w:rFonts w:ascii="Verdana" w:hAnsi="Verdana"/>
+          <w:lang w:val="en-US"/>
+        </w:rPr>
+        <w:t xml:space="preserve">, SLP, CAA, </w:t>
+      </w:r>
+      <w:proofErr w:type="spellStart"/>
+      <w:r>
+        <w:rPr>
+          <w:rFonts w:ascii="Verdana" w:hAnsi="Verdana"/>
+          <w:lang w:val="en-US"/>
+        </w:rPr>
+        <w:t>Thall</w:t>
+      </w:r>
+      <w:proofErr w:type="spellEnd"/>
+      <w:r>
+        <w:rPr>
+          <w:rFonts w:ascii="Verdana" w:hAnsi="Verdana"/>
+          <w:lang w:val="en-US"/>
+        </w:rPr>
+        <w:t>, and Output.</w:t>
       </w:r>
     </w:p>
     <w:p>
@@ -431,38 +479,49 @@
           <w:lang w:val="en-US"/>
         </w:rPr>
       </w:pPr>
-      <w:r>
-        <w:rPr>
-          <w:rFonts w:ascii="Verdana" w:hAnsi="Verdana" w:cs="Arial"/>
-          <w:color w:val="202124"/>
-          <w:shd w:val="clear" w:color="auto" w:fill="FFFFFF"/>
-          <w:lang w:val="en-US"/>
-        </w:rPr>
-        <w:t xml:space="preserve">RestECG: Resting </w:t>
-      </w:r>
-      <w:r>
-        <w:rPr>
-          <w:rFonts w:ascii="Verdana" w:hAnsi="Verdana" w:cs="Arial"/>
-          <w:color w:val="202124"/>
-          <w:shd w:val="clear" w:color="auto" w:fill="FFFFFF"/>
-          <w:lang w:val="en-US"/>
-        </w:rPr>
-        <w:t>electrocardiographic results</w:t>
-      </w:r>
-    </w:p>
-    <w:p>
-      <w:pPr>
-        <w:rPr>
-          <w:rFonts w:ascii="Verdana" w:hAnsi="Verdana"/>
-          <w:lang w:val="en-US"/>
-        </w:rPr>
-      </w:pPr>
-      <w:r>
-        <w:rPr>
-          <w:rFonts w:ascii="Verdana" w:hAnsi="Verdana"/>
-          <w:lang w:val="en-US"/>
-        </w:rPr>
-        <w:t>Thalachh:</w:t>
+      <w:proofErr w:type="spellStart"/>
+      <w:r>
+        <w:rPr>
+          <w:rFonts w:ascii="Verdana" w:hAnsi="Verdana" w:cs="Arial"/>
+          <w:color w:val="202124"/>
+          <w:shd w:val="clear" w:color="auto" w:fill="FFFFFF"/>
+          <w:lang w:val="en-US"/>
+        </w:rPr>
+        <w:t>RestECG</w:t>
+      </w:r>
+      <w:proofErr w:type="spellEnd"/>
+      <w:r>
+        <w:rPr>
+          <w:rFonts w:ascii="Verdana" w:hAnsi="Verdana" w:cs="Arial"/>
+          <w:color w:val="202124"/>
+          <w:shd w:val="clear" w:color="auto" w:fill="FFFFFF"/>
+          <w:lang w:val="en-US"/>
+        </w:rPr>
+        <w:t>: Resting electrocardiographic results</w:t>
+      </w:r>
+    </w:p>
+    <w:p>
+      <w:pPr>
+        <w:rPr>
+          <w:rFonts w:ascii="Verdana" w:hAnsi="Verdana"/>
+          <w:lang w:val="en-US"/>
+        </w:rPr>
+      </w:pPr>
+      <w:proofErr w:type="spellStart"/>
+      <w:r>
+        <w:rPr>
+          <w:rFonts w:ascii="Verdana" w:hAnsi="Verdana"/>
+          <w:lang w:val="en-US"/>
+        </w:rPr>
+        <w:t>Thalachh</w:t>
+      </w:r>
+      <w:proofErr w:type="spellEnd"/>
+      <w:r>
+        <w:rPr>
+          <w:rFonts w:ascii="Verdana" w:hAnsi="Verdana"/>
+          <w:lang w:val="en-US"/>
+        </w:rPr>
+        <w:t>:</w:t>
       </w:r>
       <w:r>
         <w:rPr>
@@ -486,12 +545,21 @@
           <w:shd w:val="clear" w:color="auto" w:fill="FFFFFF"/>
         </w:rPr>
       </w:pPr>
-      <w:r>
-        <w:rPr>
-          <w:rFonts w:ascii="Verdana" w:hAnsi="Verdana"/>
-          <w:lang w:val="en-US"/>
-        </w:rPr>
-        <w:t xml:space="preserve">Exng: </w:t>
+      <w:proofErr w:type="spellStart"/>
+      <w:r>
+        <w:rPr>
+          <w:rFonts w:ascii="Verdana" w:hAnsi="Verdana"/>
+          <w:lang w:val="en-US"/>
+        </w:rPr>
+        <w:t>Exng</w:t>
+      </w:r>
+      <w:proofErr w:type="spellEnd"/>
+      <w:r>
+        <w:rPr>
+          <w:rFonts w:ascii="Verdana" w:hAnsi="Verdana"/>
+          <w:lang w:val="en-US"/>
+        </w:rPr>
+        <w:t xml:space="preserve">: </w:t>
       </w:r>
       <w:r>
         <w:rPr>
@@ -518,69 +586,133 @@
           <w:lang w:val="en-US"/>
         </w:rPr>
       </w:pPr>
-      <w:r>
-        <w:rPr>
-          <w:rFonts w:ascii="Verdana" w:hAnsi="Verdana" w:cs="Arial"/>
-          <w:color w:val="202124"/>
-          <w:shd w:val="clear" w:color="auto" w:fill="FFFFFF"/>
-          <w:lang w:val="en-US"/>
-        </w:rPr>
-        <w:t>OldPeak: Previous Peak Point</w:t>
-      </w:r>
-    </w:p>
-    <w:p>
-      <w:pPr>
-        <w:rPr>
-          <w:rFonts w:ascii="Verdana" w:hAnsi="Verdana" w:cs="Arial"/>
-          <w:color w:val="202124"/>
-          <w:shd w:val="clear" w:color="auto" w:fill="FFFFFF"/>
-          <w:lang w:val="en-US"/>
-        </w:rPr>
-      </w:pPr>
-      <w:r>
-        <w:rPr>
-          <w:rFonts w:ascii="Verdana" w:hAnsi="Verdana" w:cs="Arial"/>
-          <w:color w:val="202124"/>
-          <w:shd w:val="clear" w:color="auto" w:fill="FFFFFF"/>
-          <w:lang w:val="en-US"/>
-        </w:rPr>
-        <w:t>Slp: Slope</w:t>
-      </w:r>
-    </w:p>
-    <w:p>
-      <w:pPr>
-        <w:rPr>
-          <w:rFonts w:ascii="Verdana" w:hAnsi="Verdana" w:cs="Arial"/>
-          <w:color w:val="202124"/>
-          <w:shd w:val="clear" w:color="auto" w:fill="FFFFFF"/>
-          <w:lang w:val="en-US"/>
-        </w:rPr>
-      </w:pPr>
-      <w:r>
-        <w:rPr>
-          <w:rFonts w:ascii="Verdana" w:hAnsi="Verdana" w:cs="Arial"/>
-          <w:color w:val="202124"/>
-          <w:shd w:val="clear" w:color="auto" w:fill="FFFFFF"/>
-          <w:lang w:val="en-US"/>
-        </w:rPr>
-        <w:t>Caa: number of major vessels</w:t>
-      </w:r>
-    </w:p>
-    <w:p>
-      <w:pPr>
-        <w:rPr>
-          <w:rFonts w:ascii="Verdana" w:hAnsi="Verdana"/>
-          <w:lang w:val="en-US"/>
-        </w:rPr>
-      </w:pPr>
-      <w:r>
-        <w:rPr>
-          <w:rFonts w:ascii="Verdana" w:hAnsi="Verdana" w:cs="Arial"/>
-          <w:color w:val="202124"/>
-          <w:shd w:val="clear" w:color="auto" w:fill="FFFFFF"/>
-          <w:lang w:val="en-US"/>
-        </w:rPr>
-        <w:t>Thall: Thal rate</w:t>
+      <w:proofErr w:type="spellStart"/>
+      <w:r>
+        <w:rPr>
+          <w:rFonts w:ascii="Verdana" w:hAnsi="Verdana" w:cs="Arial"/>
+          <w:color w:val="202124"/>
+          <w:shd w:val="clear" w:color="auto" w:fill="FFFFFF"/>
+          <w:lang w:val="en-US"/>
+        </w:rPr>
+        <w:t>OldPeak</w:t>
+      </w:r>
+      <w:proofErr w:type="spellEnd"/>
+      <w:r>
+        <w:rPr>
+          <w:rFonts w:ascii="Verdana" w:hAnsi="Verdana" w:cs="Arial"/>
+          <w:color w:val="202124"/>
+          <w:shd w:val="clear" w:color="auto" w:fill="FFFFFF"/>
+          <w:lang w:val="en-US"/>
+        </w:rPr>
+        <w:t>: Previous Peak Point</w:t>
+      </w:r>
+    </w:p>
+    <w:p>
+      <w:pPr>
+        <w:rPr>
+          <w:rFonts w:ascii="Verdana" w:hAnsi="Verdana" w:cs="Arial"/>
+          <w:color w:val="202124"/>
+          <w:shd w:val="clear" w:color="auto" w:fill="FFFFFF"/>
+          <w:lang w:val="en-US"/>
+        </w:rPr>
+      </w:pPr>
+      <w:proofErr w:type="spellStart"/>
+      <w:r>
+        <w:rPr>
+          <w:rFonts w:ascii="Verdana" w:hAnsi="Verdana" w:cs="Arial"/>
+          <w:color w:val="202124"/>
+          <w:shd w:val="clear" w:color="auto" w:fill="FFFFFF"/>
+          <w:lang w:val="en-US"/>
+        </w:rPr>
+        <w:t>Slp</w:t>
+      </w:r>
+      <w:proofErr w:type="spellEnd"/>
+      <w:r>
+        <w:rPr>
+          <w:rFonts w:ascii="Verdana" w:hAnsi="Verdana" w:cs="Arial"/>
+          <w:color w:val="202124"/>
+          <w:shd w:val="clear" w:color="auto" w:fill="FFFFFF"/>
+          <w:lang w:val="en-US"/>
+        </w:rPr>
+        <w:t>: Slope</w:t>
+      </w:r>
+    </w:p>
+    <w:p>
+      <w:pPr>
+        <w:rPr>
+          <w:rFonts w:ascii="Verdana" w:hAnsi="Verdana" w:cs="Arial"/>
+          <w:color w:val="202124"/>
+          <w:shd w:val="clear" w:color="auto" w:fill="FFFFFF"/>
+          <w:lang w:val="en-US"/>
+        </w:rPr>
+      </w:pPr>
+      <w:proofErr w:type="spellStart"/>
+      <w:r>
+        <w:rPr>
+          <w:rFonts w:ascii="Verdana" w:hAnsi="Verdana" w:cs="Arial"/>
+          <w:color w:val="202124"/>
+          <w:shd w:val="clear" w:color="auto" w:fill="FFFFFF"/>
+          <w:lang w:val="en-US"/>
+        </w:rPr>
+        <w:t>Caa</w:t>
+      </w:r>
+      <w:proofErr w:type="spellEnd"/>
+      <w:r>
+        <w:rPr>
+          <w:rFonts w:ascii="Verdana" w:hAnsi="Verdana" w:cs="Arial"/>
+          <w:color w:val="202124"/>
+          <w:shd w:val="clear" w:color="auto" w:fill="FFFFFF"/>
+          <w:lang w:val="en-US"/>
+        </w:rPr>
+        <w:t>: number of major vessels</w:t>
+      </w:r>
+    </w:p>
+    <w:p>
+      <w:pPr>
+        <w:rPr>
+          <w:rFonts w:ascii="Verdana" w:hAnsi="Verdana"/>
+          <w:lang w:val="en-US"/>
+        </w:rPr>
+      </w:pPr>
+      <w:proofErr w:type="spellStart"/>
+      <w:r>
+        <w:rPr>
+          <w:rFonts w:ascii="Verdana" w:hAnsi="Verdana" w:cs="Arial"/>
+          <w:color w:val="202124"/>
+          <w:shd w:val="clear" w:color="auto" w:fill="FFFFFF"/>
+          <w:lang w:val="en-US"/>
+        </w:rPr>
+        <w:t>Thall</w:t>
+      </w:r>
+      <w:proofErr w:type="spellEnd"/>
+      <w:r>
+        <w:rPr>
+          <w:rFonts w:ascii="Verdana" w:hAnsi="Verdana" w:cs="Arial"/>
+          <w:color w:val="202124"/>
+          <w:shd w:val="clear" w:color="auto" w:fill="FFFFFF"/>
+          <w:lang w:val="en-US"/>
+        </w:rPr>
+        <w:t xml:space="preserve">: </w:t>
+      </w:r>
+      <w:proofErr w:type="spellStart"/>
+      <w:r>
+        <w:rPr>
+          <w:rFonts w:ascii="Verdana" w:hAnsi="Verdana" w:cs="Arial"/>
+          <w:color w:val="202124"/>
+          <w:shd w:val="clear" w:color="auto" w:fill="FFFFFF"/>
+          <w:lang w:val="en-US"/>
+        </w:rPr>
+        <w:t>Thal</w:t>
+      </w:r>
+      <w:proofErr w:type="spellEnd"/>
+      <w:r>
+        <w:rPr>
+          <w:rFonts w:ascii="Verdana" w:hAnsi="Verdana" w:cs="Arial"/>
+          <w:color w:val="202124"/>
+          <w:shd w:val="clear" w:color="auto" w:fill="FFFFFF"/>
+          <w:lang w:val="en-US"/>
+        </w:rPr>
+        <w:t xml:space="preserve"> rate</w:t>
       </w:r>
     </w:p>
     <w:p>
@@ -668,6 +800,135 @@
         </w:rPr>
         <w:t>I'll utilize a Support Vector Machine, Random Forest Classifier, and Gradient Boosting Machine Learning Model for this project in an effort to determine which of these models works the best and provides the most accuracy.</w:t>
       </w:r>
+    </w:p>
+    <w:p>
+      <w:pPr>
+        <w:rPr>
+          <w:rFonts w:ascii="Verdana" w:hAnsi="Verdana"/>
+          <w:lang w:val="en-US"/>
+        </w:rPr>
+      </w:pPr>
+      <w:r>
+        <w:rPr>
+          <w:rFonts w:ascii="Verdana" w:hAnsi="Verdana"/>
+          <w:lang w:val="en-US"/>
+        </w:rPr>
+        <w:br w:type="page"/>
+      </w:r>
+    </w:p>
+    <w:p>
+      <w:pPr>
+        <w:rPr>
+          <w:rFonts w:ascii="Verdana" w:hAnsi="Verdana"/>
+          <w:lang w:val="en-US"/>
+        </w:rPr>
+      </w:pPr>
+      <w:r>
+        <w:rPr>
+          <w:rFonts w:ascii="Verdana" w:hAnsi="Verdana"/>
+          <w:lang w:val="en-US"/>
+        </w:rPr>
+        <w:lastRenderedPageBreak/>
+        <w:t>Project References</w:t>
+      </w:r>
+    </w:p>
+    <w:p>
+      <w:pPr>
+        <w:rPr>
+          <w:rFonts w:ascii="Verdana" w:hAnsi="Verdana"/>
+          <w:lang w:val="en-US"/>
+        </w:rPr>
+      </w:pPr>
+      <w:r>
+        <w:rPr>
+          <w:rFonts w:ascii="Verdana" w:hAnsi="Verdana"/>
+          <w:lang w:val="en-US"/>
+        </w:rPr>
+        <w:t>For outliers</w:t>
+      </w:r>
+    </w:p>
+    <w:p>
+      <w:pPr>
+        <w:rPr>
+          <w:rFonts w:ascii="Verdana" w:hAnsi="Verdana"/>
+          <w:lang w:val="en-US"/>
+        </w:rPr>
+      </w:pPr>
+      <w:hyperlink r:id="rId5" w:history="1">
+        <w:r>
+          <w:rPr>
+            <w:rStyle w:val="Hyperlink"/>
+            <w:rFonts w:ascii="Verdana" w:hAnsi="Verdana"/>
+            <w:lang w:val="en-US"/>
+          </w:rPr>
+          <w:t>https://www.statisticshowto.com/statistics-basics/find-outliers/</w:t>
+        </w:r>
+      </w:hyperlink>
+      <w:r>
+        <w:rPr>
+          <w:rFonts w:ascii="Verdana" w:hAnsi="Verdana"/>
+          <w:lang w:val="en-US"/>
+        </w:rPr>
+        <w:t xml:space="preserve"> </w:t>
+      </w:r>
+    </w:p>
+    <w:p>
+      <w:pPr>
+        <w:rPr>
+          <w:rFonts w:ascii="Verdana" w:hAnsi="Verdana"/>
+          <w:lang w:val="en-US"/>
+        </w:rPr>
+      </w:pPr>
+      <w:hyperlink r:id="rId6" w:history="1">
+        <w:r>
+          <w:rPr>
+            <w:rStyle w:val="Hyperlink"/>
+            <w:rFonts w:ascii="Verdana" w:hAnsi="Verdana"/>
+            <w:lang w:val="en-US"/>
+          </w:rPr>
+          <w:t>https://www.scribbr.com/statistics/outliers/</w:t>
+        </w:r>
+      </w:hyperlink>
+      <w:r>
+        <w:rPr>
+          <w:rFonts w:ascii="Verdana" w:hAnsi="Verdana"/>
+          <w:lang w:val="en-US"/>
+        </w:rPr>
+        <w:t xml:space="preserve"> </w:t>
+      </w:r>
+    </w:p>
+    <w:p>
+      <w:pPr>
+        <w:rPr>
+          <w:rFonts w:ascii="Verdana" w:hAnsi="Verdana"/>
+          <w:lang w:val="en-US"/>
+        </w:rPr>
+      </w:pPr>
+      <w:hyperlink r:id="rId7" w:history="1">
+        <w:r>
+          <w:rPr>
+            <w:rStyle w:val="Hyperlink"/>
+            <w:rFonts w:ascii="Verdana" w:hAnsi="Verdana"/>
+            <w:lang w:val="en-US"/>
+          </w:rPr>
+          <w:t>https://seaborn.pydata.org/generated/seaborn.countplot.html</w:t>
+        </w:r>
+      </w:hyperlink>
+      <w:r>
+        <w:rPr>
+          <w:rFonts w:ascii="Verdana" w:hAnsi="Verdana"/>
+          <w:lang w:val="en-US"/>
+        </w:rPr>
+        <w:t xml:space="preserve"> </w:t>
+      </w:r>
+    </w:p>
+    <w:p>
+      <w:pPr>
+        <w:rPr>
+          <w:rFonts w:ascii="Verdana" w:hAnsi="Verdana"/>
+          <w:lang w:val="en-US"/>
+        </w:rPr>
+      </w:pPr>
     </w:p>
     <w:sectPr>
       <w:pgSz w:w="11906" w:h="16838"/>
@@ -1128,6 +1389,18 @@
       <w:shd w:val="clear" w:color="auto" w:fill="E1DFDD"/>
     </w:rPr>
   </w:style>
+  <w:style w:type="character" w:styleId="FollowedHyperlink">
+    <w:name w:val="FollowedHyperlink"/>
+    <w:basedOn w:val="DefaultParagraphFont"/>
+    <w:uiPriority w:val="99"/>
+    <w:semiHidden/>
+    <w:unhideWhenUsed/>
+    <w:rsid w:val="00EB3B56"/>
+    <w:rPr>
+      <w:color w:val="954F72" w:themeColor="followedHyperlink"/>
+      <w:u w:val="single"/>
+    </w:rPr>
+  </w:style>
 </w:styles>
 </file>
 

</xml_diff>